<commit_message>
Completing TylerVo_1b.docx for turn in
</commit_message>
<xml_diff>
--- a/Week1/TylerVo_1B.docx
+++ b/Week1/TylerVo_1B.docx
@@ -35,6 +35,9 @@
       <w:r>
         <w:t xml:space="preserve"> contains a random phrase.</w:t>
       </w:r>
+      <w:r>
+        <w:t xml:space="preserve"> Answering yes or no questions with a random phrase</w:t>
+      </w:r>
     </w:p>
     <w:bookmarkEnd w:id="0"/>
     <w:p/>
@@ -43,6 +46,62 @@
         <w:t>---</w:t>
       </w:r>
     </w:p>
+    <w:p/>
+    <w:p>
+      <w:r>
+        <w:t xml:space="preserve">Logical Steps:  </w:t>
+      </w:r>
+    </w:p>
+    <w:p>
+      <w:r>
+        <w:t xml:space="preserve">1. </w:t>
+      </w:r>
+      <w:r>
+        <w:t xml:space="preserve">Creates a file labeled “8ball_responses.txt” </w:t>
+      </w:r>
+    </w:p>
+    <w:p>
+      <w:r>
+        <w:t xml:space="preserve">2. </w:t>
+      </w:r>
+      <w:r>
+        <w:t>the program will read the file and turns them into an index</w:t>
+      </w:r>
+    </w:p>
+    <w:p>
+      <w:r>
+        <w:t>3. the program will ask the user to write a yes or no question</w:t>
+      </w:r>
+    </w:p>
+    <w:p>
+      <w:r>
+        <w:t>4</w:t>
+      </w:r>
+      <w:r>
+        <w:t xml:space="preserve">. </w:t>
+      </w:r>
+      <w:r>
+        <w:t>the function “</w:t>
+      </w:r>
+      <w:r>
+        <w:t>magic_8_ball</w:t>
+      </w:r>
+      <w:r>
+        <w:t>” will run and create a random value 0 – 11 and select the phrase corresponding to it.</w:t>
+      </w:r>
+    </w:p>
+    <w:p>
+      <w:r>
+        <w:t>5. a while loop asks the user if they want to continue ending once the user inputs no</w:t>
+      </w:r>
+    </w:p>
+    <w:p/>
+    <w:p>
+      <w:r>
+        <w:t>---</w:t>
+      </w:r>
+    </w:p>
+    <w:p/>
     <w:p/>
     <w:p/>
     <w:p>
@@ -92,6 +151,7 @@
       </w:pPr>
       <w:proofErr w:type="spellStart"/>
       <w:r>
+        <w:lastRenderedPageBreak/>
         <w:t>u</w:t>
       </w:r>
       <w:r>
@@ -121,6 +181,9 @@
       <w:r>
         <w:t xml:space="preserve"> = number that is generated</w:t>
       </w:r>
+      <w:r>
+        <w:t xml:space="preserve"> from 0 -11</w:t>
+      </w:r>
     </w:p>
     <w:p>
       <w:pPr>
@@ -153,99 +216,103 @@
         <w:t xml:space="preserve">1. Function Name: </w:t>
       </w:r>
       <w:r>
-        <w:t>Magic_8_Ball</w:t>
-      </w:r>
+        <w:t>m</w:t>
+      </w:r>
+      <w:r>
+        <w:t>agic_8_</w:t>
+      </w:r>
+      <w:r>
+        <w:t>b</w:t>
+      </w:r>
+      <w:r>
+        <w:t>all</w:t>
+      </w:r>
+      <w:r>
+        <w:t>_start</w:t>
+      </w:r>
+    </w:p>
+    <w:p>
+      <w:r>
+        <w:t xml:space="preserve">   Description:</w:t>
+      </w:r>
+      <w:r>
+        <w:t xml:space="preserve"> Call generator to create an integer that is assigned to </w:t>
+      </w:r>
+      <w:proofErr w:type="spellStart"/>
+      <w:r>
+        <w:t>rng</w:t>
+      </w:r>
+      <w:proofErr w:type="spellEnd"/>
+      <w:r>
+        <w:t>. Then is used to select a response from the 8ball_responses</w:t>
+      </w:r>
+    </w:p>
+    <w:p>
+      <w:r>
+        <w:t xml:space="preserve">   Parameters: </w:t>
+      </w:r>
+      <w:r>
+        <w:t>none</w:t>
+      </w:r>
+    </w:p>
+    <w:p>
+      <w:r>
+        <w:t xml:space="preserve">   Returns: </w:t>
+      </w:r>
+      <w:r>
+        <w:t xml:space="preserve">creates a file labeled 8ball_responses.txt that contains </w:t>
+      </w:r>
+      <w:r>
+        <w:t>the</w:t>
+      </w:r>
+      <w:r>
+        <w:t xml:space="preserve"> phrase</w:t>
+      </w:r>
+      <w:r>
+        <w:t>s</w:t>
+      </w:r>
+      <w:r>
+        <w:t xml:space="preserve"> from 8ball_responses </w:t>
+      </w:r>
+    </w:p>
+    <w:p>
+      <w:r>
+        <w:t>2. Function Name: magic_8_ball</w:t>
+      </w:r>
+    </w:p>
+    <w:p>
       <w:r>
         <w:t xml:space="preserve"> </w:t>
       </w:r>
-    </w:p>
-    <w:p>
-      <w:r>
-        <w:t xml:space="preserve">   Description:</w:t>
-      </w:r>
-      <w:r>
-        <w:t xml:space="preserve"> Call generator to create an integer that is assigned to </w:t>
-      </w:r>
-      <w:proofErr w:type="spellStart"/>
-      <w:r>
-        <w:t>rng</w:t>
-      </w:r>
-      <w:proofErr w:type="spellEnd"/>
-      <w:r>
-        <w:t>. Then is used to select a response from the 8ball_responses</w:t>
-      </w:r>
-    </w:p>
-    <w:p>
-      <w:r>
-        <w:t xml:space="preserve">   Parameters: </w:t>
-      </w:r>
-      <w:r>
-        <w:t>none</w:t>
-      </w:r>
-    </w:p>
-    <w:p>
-      <w:r>
-        <w:t xml:space="preserve">   Returns: </w:t>
-      </w:r>
-      <w:r>
-        <w:t xml:space="preserve">creates a file labeled 8ball_responses.txt that contains </w:t>
-      </w:r>
-      <w:r>
-        <w:t>the</w:t>
-      </w:r>
-      <w:r>
-        <w:t xml:space="preserve"> phrase</w:t>
-      </w:r>
-      <w:r>
-        <w:t>s</w:t>
-      </w:r>
-      <w:r>
-        <w:t xml:space="preserve"> from 8ball_responses then loop if user wants to continue</w:t>
+      <w:r>
+        <w:tab/>
+        <w:t>Descr</w:t>
+      </w:r>
+      <w:r>
+        <w:t>iption: Opens the text document 8ball_responses and randomly selects a response after the user has input a yes or no question</w:t>
+      </w:r>
+    </w:p>
+    <w:p>
+      <w:r>
+        <w:tab/>
+        <w:t>Parameters: none</w:t>
+      </w:r>
+    </w:p>
+    <w:p>
+      <w:r>
+        <w:tab/>
+        <w:t>Returns: 8ball response</w:t>
       </w:r>
     </w:p>
     <w:p/>
     <w:p/>
-    <w:p>
-      <w:r>
-        <w:t>---</w:t>
-      </w:r>
-    </w:p>
-    <w:p>
-      <w:r>
-        <w:t xml:space="preserve">Logical Steps:  </w:t>
-      </w:r>
-    </w:p>
-    <w:p>
-      <w:r>
-        <w:t>1. [Step 1: Describe the first logical step of your program]</w:t>
-      </w:r>
-    </w:p>
-    <w:p>
-      <w:r>
-        <w:t>2. [Step 2: Describe the second logical step of your program]</w:t>
-      </w:r>
-    </w:p>
-    <w:p>
-      <w:r>
-        <w:t>3. [Step 3: Describe the third logical step of your program]</w:t>
-      </w:r>
-    </w:p>
-    <w:p>
-      <w:r>
-        <w:t>4. [Add more steps as needed]</w:t>
-      </w:r>
-    </w:p>
     <w:p/>
     <w:p>
       <w:r>
-        <w:t>---</w:t>
-      </w:r>
-    </w:p>
-    <w:p/>
-    <w:p/>
-    <w:p>
-      <w:r>
-        <w:t>Link to repository: www.repository.com</w:t>
+        <w:t xml:space="preserve">Link to repository: </w:t>
+      </w:r>
+      <w:r>
+        <w:t>https://github.com/AsianInvasion00/COP2373.git</w:t>
       </w:r>
     </w:p>
     <w:p/>

</xml_diff>

<commit_message>
Finishing and uploading 1B work
</commit_message>
<xml_diff>
--- a/Week1/TylerVo_1B.docx
+++ b/Week1/TylerVo_1B.docx
@@ -54,18 +54,12 @@
     </w:p>
     <w:p>
       <w:r>
-        <w:t xml:space="preserve">1. </w:t>
-      </w:r>
-      <w:r>
-        <w:t xml:space="preserve">Creates a file labeled “8ball_responses.txt” </w:t>
-      </w:r>
-    </w:p>
-    <w:p>
-      <w:r>
-        <w:t xml:space="preserve">2. </w:t>
-      </w:r>
-      <w:r>
-        <w:t>the program will read the file and turns them into an index</w:t>
+        <w:t xml:space="preserve">1. Creates a file labeled “8ball_responses.txt” </w:t>
+      </w:r>
+    </w:p>
+    <w:p>
+      <w:r>
+        <w:t>2. the program will read the file and turns them into an index</w:t>
       </w:r>
     </w:p>
     <w:p>
@@ -75,19 +69,7 @@
     </w:p>
     <w:p>
       <w:r>
-        <w:t>4</w:t>
-      </w:r>
-      <w:r>
-        <w:t xml:space="preserve">. </w:t>
-      </w:r>
-      <w:r>
-        <w:t>the function “</w:t>
-      </w:r>
-      <w:r>
-        <w:t>magic_8_ball</w:t>
-      </w:r>
-      <w:r>
-        <w:t>” will run and create a random value 0 – 11 and select the phrase corresponding to it.</w:t>
+        <w:t>4. the function “magic_8_ball” will run and create a random value 0 – 11 and select the phrase corresponding to it.</w:t>
       </w:r>
     </w:p>
     <w:p>
@@ -117,13 +99,8 @@
           <w:numId w:val="1"/>
         </w:numPr>
       </w:pPr>
-      <w:proofErr w:type="spellStart"/>
-      <w:r>
-        <w:t>txtfile</w:t>
-      </w:r>
-      <w:proofErr w:type="spellEnd"/>
-      <w:r>
-        <w:t xml:space="preserve"> = File that is generated to contain response</w:t>
+      <w:r>
+        <w:t>txtfile = File that is generated to contain response</w:t>
       </w:r>
     </w:p>
     <w:p>
@@ -149,17 +126,12 @@
           <w:numId w:val="1"/>
         </w:numPr>
       </w:pPr>
-      <w:proofErr w:type="spellStart"/>
       <w:r>
         <w:lastRenderedPageBreak/>
         <w:t>u</w:t>
       </w:r>
       <w:r>
-        <w:t>serInput</w:t>
-      </w:r>
-      <w:proofErr w:type="spellEnd"/>
-      <w:r>
-        <w:t xml:space="preserve"> = user’s input</w:t>
+        <w:t>serInput = user’s input</w:t>
       </w:r>
     </w:p>
     <w:p>
@@ -170,16 +142,11 @@
           <w:numId w:val="1"/>
         </w:numPr>
       </w:pPr>
-      <w:proofErr w:type="spellStart"/>
       <w:r>
         <w:t>r</w:t>
       </w:r>
       <w:r>
-        <w:t>ng</w:t>
-      </w:r>
-      <w:proofErr w:type="spellEnd"/>
-      <w:r>
-        <w:t xml:space="preserve"> = number that is generated</w:t>
+        <w:t>ng = number that is generated</w:t>
       </w:r>
       <w:r>
         <w:t xml:space="preserve"> from 0 -11</w:t>
@@ -201,6 +168,30 @@
       </w:r>
     </w:p>
     <w:p>
+      <w:pPr>
+        <w:pStyle w:val="ListParagraph"/>
+        <w:numPr>
+          <w:ilvl w:val="0"/>
+          <w:numId w:val="1"/>
+        </w:numPr>
+      </w:pPr>
+      <w:r>
+        <w:t>responses = the phrase being chosen from the text file.</w:t>
+      </w:r>
+    </w:p>
+    <w:p>
+      <w:pPr>
+        <w:pStyle w:val="ListParagraph"/>
+        <w:numPr>
+          <w:ilvl w:val="0"/>
+          <w:numId w:val="1"/>
+        </w:numPr>
+      </w:pPr>
+      <w:r>
+        <w:t>user_continue = starts the loop that replays the program</w:t>
+      </w:r>
+    </w:p>
+    <w:p>
       <w:r>
         <w:t>---</w:t>
       </w:r>
@@ -236,15 +227,71 @@
         <w:t xml:space="preserve">   Description:</w:t>
       </w:r>
       <w:r>
-        <w:t xml:space="preserve"> Call generator to create an integer that is assigned to </w:t>
-      </w:r>
-      <w:proofErr w:type="spellStart"/>
-      <w:r>
-        <w:t>rng</w:t>
-      </w:r>
-      <w:proofErr w:type="spellEnd"/>
-      <w:r>
-        <w:t>. Then is used to select a response from the 8ball_responses</w:t>
+        <w:t xml:space="preserve"> </w:t>
+      </w:r>
+      <w:r>
+        <w:t>Creates a text document labeled 8ball_responses.txt that will contain the following phrases in and index</w:t>
+      </w:r>
+      <w:r>
+        <w:br/>
+      </w:r>
+      <w:r>
+        <w:t>    "Yes, of course.",</w:t>
+      </w:r>
+    </w:p>
+    <w:p>
+      <w:r>
+        <w:t>    "Without a doubt, yes.",</w:t>
+      </w:r>
+    </w:p>
+    <w:p>
+      <w:r>
+        <w:t>    "You can count on it.",</w:t>
+      </w:r>
+    </w:p>
+    <w:p>
+      <w:r>
+        <w:t>    "For sure!",</w:t>
+      </w:r>
+    </w:p>
+    <w:p>
+      <w:r>
+        <w:t>    "Ask me later!",</w:t>
+      </w:r>
+    </w:p>
+    <w:p>
+      <w:r>
+        <w:t>    "I'm not sure.",</w:t>
+      </w:r>
+    </w:p>
+    <w:p>
+      <w:r>
+        <w:t>    "I can't tell you right now.",</w:t>
+      </w:r>
+    </w:p>
+    <w:p>
+      <w:r>
+        <w:t>    "I'll tell you after my nap.",</w:t>
+      </w:r>
+    </w:p>
+    <w:p>
+      <w:r>
+        <w:t>    "No way!",</w:t>
+      </w:r>
+    </w:p>
+    <w:p>
+      <w:r>
+        <w:t>    "I don't think so.",</w:t>
+      </w:r>
+    </w:p>
+    <w:p>
+      <w:r>
+        <w:t>    "Without a doubt, no.",</w:t>
+      </w:r>
+    </w:p>
+    <w:p>
+      <w:r>
+        <w:t>    "The answer is clearly NO!"</w:t>
       </w:r>
     </w:p>
     <w:p>
@@ -282,6 +329,7 @@
     </w:p>
     <w:p>
       <w:r>
+        <w:lastRenderedPageBreak/>
         <w:t xml:space="preserve"> </w:t>
       </w:r>
       <w:r>
@@ -289,7 +337,13 @@
         <w:t>Descr</w:t>
       </w:r>
       <w:r>
-        <w:t>iption: Opens the text document 8ball_responses and randomly selects a response after the user has input a yes or no question</w:t>
+        <w:t xml:space="preserve">iption: Opens the text document 8ball_responses and randomly selects a response </w:t>
+      </w:r>
+      <w:r>
+        <w:t xml:space="preserve">based on the random number generated from rng </w:t>
+      </w:r>
+      <w:r>
+        <w:t>after the user has input a yes or no question</w:t>
       </w:r>
     </w:p>
     <w:p>
@@ -301,7 +355,27 @@
     <w:p>
       <w:r>
         <w:tab/>
-        <w:t>Returns: 8ball response</w:t>
+        <w:t xml:space="preserve">Returns: </w:t>
+      </w:r>
+      <w:r>
+        <w:t>none</w:t>
+      </w:r>
+    </w:p>
+    <w:p>
+      <w:r>
+        <w:t>3. Function Name: main</w:t>
+      </w:r>
+    </w:p>
+    <w:p>
+      <w:r>
+        <w:tab/>
+        <w:t>Description: runs magic_8_ball_start to create the file that contains the phrases and will run function magic_8_ball that will start requesting input from the player.</w:t>
+      </w:r>
+    </w:p>
+    <w:p>
+      <w:r>
+        <w:tab/>
+        <w:t>Returns: Phrase that is selected</w:t>
       </w:r>
     </w:p>
     <w:p/>

</xml_diff>